<commit_message>
added suppl in pdf format
</commit_message>
<xml_diff>
--- a/Supplements/Supplement_10_PRISMA_Checklist.docx
+++ b/Supplements/Supplement_10_PRISMA_Checklist.docx
@@ -1,6 +1,6 @@
 
 <file path=word/document.xml><?xml version="1.0" encoding="utf-8"?>
-<w:document xmlns:wpc="http://schemas.microsoft.com/office/word/2010/wordprocessingCanvas" xmlns:cx="http://schemas.microsoft.com/office/drawing/2014/chartex" xmlns:cx1="http://schemas.microsoft.com/office/drawing/2015/9/8/chartex" xmlns:cx2="http://schemas.microsoft.com/office/drawing/2015/10/21/chartex" xmlns:cx3="http://schemas.microsoft.com/office/drawing/2016/5/9/chartex" xmlns:cx4="http://schemas.microsoft.com/office/drawing/2016/5/10/chartex" xmlns:cx5="http://schemas.microsoft.com/office/drawing/2016/5/11/chartex" xmlns:cx6="http://schemas.microsoft.com/office/drawing/2016/5/12/chartex" xmlns:cx7="http://schemas.microsoft.com/office/drawing/2016/5/13/chartex" xmlns:cx8="http://schemas.microsoft.com/office/drawing/2016/5/14/chartex" xmlns:mc="http://schemas.openxmlformats.org/markup-compatibility/2006" xmlns:aink="http://schemas.microsoft.com/office/drawing/2016/ink" xmlns:am3d="http://schemas.microsoft.com/office/drawing/2017/model3d" xmlns:o="urn:schemas-microsoft-com:office:office" xmlns:r="http://schemas.openxmlformats.org/officeDocument/2006/relationships" xmlns:m="http://schemas.openxmlformats.org/officeDocument/2006/math" xmlns:v="urn:schemas-microsoft-com:vml" xmlns:wp14="http://schemas.microsoft.com/office/word/2010/wordprocessingDrawing" xmlns:wp="http://schemas.openxmlformats.org/drawingml/2006/wordprocessingDrawing" xmlns:w10="urn:schemas-microsoft-com:office:word" xmlns:w="http://schemas.openxmlformats.org/wordprocessingml/2006/main" xmlns:w14="http://schemas.microsoft.com/office/word/2010/wordml" xmlns:w15="http://schemas.microsoft.com/office/word/2012/wordml" xmlns:w16cex="http://schemas.microsoft.com/office/word/2018/wordml/cex" xmlns:w16cid="http://schemas.microsoft.com/office/word/2016/wordml/cid" xmlns:w16="http://schemas.microsoft.com/office/word/2018/wordml" xmlns:w16sdtdh="http://schemas.microsoft.com/office/word/2020/wordml/sdtdatahash" xmlns:w16se="http://schemas.microsoft.com/office/word/2015/wordml/symex" xmlns:wpg="http://schemas.microsoft.com/office/word/2010/wordprocessingGroup" xmlns:wpi="http://schemas.microsoft.com/office/word/2010/wordprocessingInk" xmlns:wne="http://schemas.microsoft.com/office/word/2006/wordml" xmlns:wps="http://schemas.microsoft.com/office/word/2010/wordprocessingShape" mc:Ignorable="w14 w15 w16se w16cid w16 w16cex w16sdtdh wp14">
+<w:document xmlns:wpc="http://schemas.microsoft.com/office/word/2010/wordprocessingCanvas" xmlns:cx="http://schemas.microsoft.com/office/drawing/2014/chartex" xmlns:cx1="http://schemas.microsoft.com/office/drawing/2015/9/8/chartex" xmlns:cx2="http://schemas.microsoft.com/office/drawing/2015/10/21/chartex" xmlns:cx3="http://schemas.microsoft.com/office/drawing/2016/5/9/chartex" xmlns:cx4="http://schemas.microsoft.com/office/drawing/2016/5/10/chartex" xmlns:cx5="http://schemas.microsoft.com/office/drawing/2016/5/11/chartex" xmlns:cx6="http://schemas.microsoft.com/office/drawing/2016/5/12/chartex" xmlns:cx7="http://schemas.microsoft.com/office/drawing/2016/5/13/chartex" xmlns:cx8="http://schemas.microsoft.com/office/drawing/2016/5/14/chartex" xmlns:mc="http://schemas.openxmlformats.org/markup-compatibility/2006" xmlns:aink="http://schemas.microsoft.com/office/drawing/2016/ink" xmlns:am3d="http://schemas.microsoft.com/office/drawing/2017/model3d" xmlns:o="urn:schemas-microsoft-com:office:office" xmlns:oel="http://schemas.microsoft.com/office/2019/extlst" xmlns:r="http://schemas.openxmlformats.org/officeDocument/2006/relationships" xmlns:m="http://schemas.openxmlformats.org/officeDocument/2006/math" xmlns:v="urn:schemas-microsoft-com:vml" xmlns:wp14="http://schemas.microsoft.com/office/word/2010/wordprocessingDrawing" xmlns:wp="http://schemas.openxmlformats.org/drawingml/2006/wordprocessingDrawing" xmlns:w10="urn:schemas-microsoft-com:office:word" xmlns:w="http://schemas.openxmlformats.org/wordprocessingml/2006/main" xmlns:w14="http://schemas.microsoft.com/office/word/2010/wordml" xmlns:w15="http://schemas.microsoft.com/office/word/2012/wordml" xmlns:w16cex="http://schemas.microsoft.com/office/word/2018/wordml/cex" xmlns:w16cid="http://schemas.microsoft.com/office/word/2016/wordml/cid" xmlns:w16="http://schemas.microsoft.com/office/word/2018/wordml" xmlns:w16sdtdh="http://schemas.microsoft.com/office/word/2020/wordml/sdtdatahash" xmlns:w16se="http://schemas.microsoft.com/office/word/2015/wordml/symex" xmlns:wpg="http://schemas.microsoft.com/office/word/2010/wordprocessingGroup" xmlns:wpi="http://schemas.microsoft.com/office/word/2010/wordprocessingInk" xmlns:wne="http://schemas.microsoft.com/office/word/2006/wordml" xmlns:wps="http://schemas.microsoft.com/office/word/2010/wordprocessingShape" mc:Ignorable="w14 w15 w16se w16cid w16 w16cex w16sdtdh wp14">
   <w:body>
     <w:p>
       <w:pPr>
@@ -18,10 +18,10 @@
         <w:tblLook w:val="0420" w:firstRow="1" w:lastRow="0" w:firstColumn="0" w:lastColumn="0" w:noHBand="0" w:noVBand="1"/>
       </w:tblPr>
       <w:tblGrid>
-        <w:gridCol w:w="2136"/>
+        <w:gridCol w:w="1901"/>
         <w:gridCol w:w="542"/>
-        <w:gridCol w:w="4553"/>
-        <w:gridCol w:w="2109"/>
+        <w:gridCol w:w="2556"/>
+        <w:gridCol w:w="4341"/>
       </w:tblGrid>
       <w:tr>
         <w:trPr>
@@ -1470,6 +1470,7 @@
                 <w:sz w:val="18"/>
                 <w:szCs w:val="18"/>
               </w:rPr>
+              <w:lastRenderedPageBreak/>
               <w:t>Selection process</w:t>
             </w:r>
           </w:p>
@@ -1734,7 +1735,6 @@
                 <w:sz w:val="18"/>
                 <w:szCs w:val="18"/>
               </w:rPr>
-              <w:lastRenderedPageBreak/>
               <w:t>Data items</w:t>
             </w:r>
           </w:p>
@@ -2029,6 +2029,7 @@
                 <w:sz w:val="18"/>
                 <w:szCs w:val="18"/>
               </w:rPr>
+              <w:lastRenderedPageBreak/>
               <w:t>Study risk of bias assessment</w:t>
             </w:r>
           </w:p>
@@ -2992,7 +2993,6 @@
                 <w:sz w:val="18"/>
                 <w:szCs w:val="18"/>
               </w:rPr>
-              <w:lastRenderedPageBreak/>
               <w:t>Reporting bias assessment</w:t>
             </w:r>
           </w:p>
@@ -3898,6 +3898,7 @@
                 <w:sz w:val="18"/>
                 <w:szCs w:val="18"/>
               </w:rPr>
+              <w:lastRenderedPageBreak/>
               <w:t>Results of individual studies</w:t>
             </w:r>
           </w:p>
@@ -4513,7 +4514,6 @@
                 <w:sz w:val="18"/>
                 <w:szCs w:val="18"/>
               </w:rPr>
-              <w:lastRenderedPageBreak/>
               <w:t>Reporting biases</w:t>
             </w:r>
           </w:p>
@@ -4883,6 +4883,7 @@
                 <w:sz w:val="18"/>
                 <w:szCs w:val="18"/>
               </w:rPr>
+              <w:lastRenderedPageBreak/>
               <w:t>Discussion</w:t>
             </w:r>
           </w:p>
@@ -6087,6 +6088,7 @@
                 <w:sz w:val="18"/>
                 <w:szCs w:val="18"/>
               </w:rPr>
+              <w:lastRenderedPageBreak/>
               <w:t>Availability of data, code and other materials</w:t>
             </w:r>
           </w:p>
@@ -6172,6 +6174,12 @@
               <w:spacing w:before="100" w:after="100"/>
               <w:ind w:left="100" w:right="100"/>
               <w:jc w:val="center"/>
+              <w:rPr>
+                <w:rFonts w:ascii="DejaVu Sans" w:eastAsia="DejaVu Sans" w:hAnsi="DejaVu Sans" w:cs="DejaVu Sans"/>
+                <w:color w:val="000000"/>
+                <w:sz w:val="18"/>
+                <w:szCs w:val="18"/>
+              </w:rPr>
             </w:pPr>
             <w:r>
               <w:rPr>
@@ -6189,7 +6197,87 @@
                 <w:sz w:val="18"/>
                 <w:szCs w:val="18"/>
               </w:rPr>
-              <w:t xml:space="preserve">, github repository </w:t>
+              <w:t xml:space="preserve">, </w:t>
+            </w:r>
+            <w:proofErr w:type="spellStart"/>
+            <w:r>
+              <w:rPr>
+                <w:rFonts w:ascii="DejaVu Sans" w:eastAsia="DejaVu Sans" w:hAnsi="DejaVu Sans" w:cs="DejaVu Sans"/>
+                <w:color w:val="000000"/>
+                <w:sz w:val="18"/>
+                <w:szCs w:val="18"/>
+              </w:rPr>
+              <w:t>github</w:t>
+            </w:r>
+            <w:proofErr w:type="spellEnd"/>
+            <w:r>
+              <w:rPr>
+                <w:rFonts w:ascii="DejaVu Sans" w:eastAsia="DejaVu Sans" w:hAnsi="DejaVu Sans" w:cs="DejaVu Sans"/>
+                <w:color w:val="000000"/>
+                <w:sz w:val="18"/>
+                <w:szCs w:val="18"/>
+              </w:rPr>
+              <w:t xml:space="preserve"> repository</w:t>
+            </w:r>
+          </w:p>
+          <w:p>
+            <w:pPr>
+              <w:spacing w:before="100" w:after="100"/>
+              <w:ind w:left="100" w:right="100"/>
+              <w:jc w:val="center"/>
+              <w:rPr>
+                <w:rFonts w:ascii="DejaVu Sans" w:eastAsia="DejaVu Sans" w:hAnsi="DejaVu Sans" w:cs="DejaVu Sans"/>
+                <w:color w:val="000000"/>
+                <w:sz w:val="18"/>
+                <w:szCs w:val="18"/>
+              </w:rPr>
+            </w:pPr>
+            <w:r>
+              <w:rPr>
+                <w:rFonts w:ascii="DejaVu Sans" w:eastAsia="DejaVu Sans" w:hAnsi="DejaVu Sans" w:cs="DejaVu Sans"/>
+                <w:color w:val="000000"/>
+                <w:sz w:val="18"/>
+                <w:szCs w:val="18"/>
+              </w:rPr>
+              <w:t xml:space="preserve"> </w:t>
+            </w:r>
+          </w:p>
+          <w:p>
+            <w:pPr>
+              <w:pStyle w:val="Default"/>
+              <w:jc w:val="center"/>
+              <w:rPr>
+                <w:sz w:val="20"/>
+                <w:szCs w:val="20"/>
+              </w:rPr>
+            </w:pPr>
+            <w:hyperlink r:id="rId7" w:history="1">
+              <w:r>
+                <w:rPr>
+                  <w:rStyle w:val="Hyperlink"/>
+                  <w:sz w:val="20"/>
+                  <w:szCs w:val="20"/>
+                </w:rPr>
+                <w:t>https://github.com/AliyaAM/bayesian_meta_analysis</w:t>
+              </w:r>
+            </w:hyperlink>
+          </w:p>
+          <w:p>
+            <w:pPr>
+              <w:pStyle w:val="Default"/>
+              <w:jc w:val="center"/>
+              <w:rPr>
+                <w:sz w:val="20"/>
+                <w:szCs w:val="20"/>
+              </w:rPr>
+            </w:pPr>
+            <w:r>
+              <w:rPr>
+                <w:rFonts w:ascii="DejaVu Sans" w:eastAsia="DejaVu Sans" w:hAnsi="DejaVu Sans" w:cs="DejaVu Sans"/>
+                <w:sz w:val="18"/>
+                <w:szCs w:val="18"/>
+              </w:rPr>
+              <w:t xml:space="preserve"> </w:t>
             </w:r>
           </w:p>
         </w:tc>
@@ -6211,13 +6299,12 @@
         <w:rPr>
           <w:i/>
         </w:rPr>
-        <w:lastRenderedPageBreak/>
         <w:t>From:</w:t>
       </w:r>
       <w:r>
         <w:t xml:space="preserve"> Page MJ, McKenzie JE, Bossuyt PM, Boutron I, Hoffmann TC, Mulrow CD, et al. The PRISMA 2020 statement: an updated guideline for reporting systematic reviews. MetaArXiv. 2020, September 14. DOI: 10.31222/osf.io/v7gm2. For more information, visit: </w:t>
       </w:r>
-      <w:hyperlink r:id="rId7">
+      <w:hyperlink r:id="rId8">
         <w:r>
           <w:rPr>
             <w:rStyle w:val="Hyperlink"/>
@@ -6228,8 +6315,8 @@
       <w:bookmarkEnd w:id="0"/>
     </w:p>
     <w:sectPr>
-      <w:footerReference w:type="even" r:id="rId8"/>
-      <w:footerReference w:type="default" r:id="rId9"/>
+      <w:footerReference w:type="even" r:id="rId9"/>
+      <w:footerReference w:type="default" r:id="rId10"/>
       <w:pgSz w:w="12240" w:h="15840"/>
       <w:pgMar w:top="1440" w:right="1440" w:bottom="1440" w:left="1440" w:header="720" w:footer="720" w:gutter="0"/>
       <w:cols w:space="720"/>
@@ -6240,7 +6327,7 @@
 </file>
 
 <file path=word/endnotes.xml><?xml version="1.0" encoding="utf-8"?>
-<w:endnotes xmlns:wpc="http://schemas.microsoft.com/office/word/2010/wordprocessingCanvas" xmlns:cx="http://schemas.microsoft.com/office/drawing/2014/chartex" xmlns:cx1="http://schemas.microsoft.com/office/drawing/2015/9/8/chartex" xmlns:cx2="http://schemas.microsoft.com/office/drawing/2015/10/21/chartex" xmlns:cx3="http://schemas.microsoft.com/office/drawing/2016/5/9/chartex" xmlns:cx4="http://schemas.microsoft.com/office/drawing/2016/5/10/chartex" xmlns:cx5="http://schemas.microsoft.com/office/drawing/2016/5/11/chartex" xmlns:cx6="http://schemas.microsoft.com/office/drawing/2016/5/12/chartex" xmlns:cx7="http://schemas.microsoft.com/office/drawing/2016/5/13/chartex" xmlns:cx8="http://schemas.microsoft.com/office/drawing/2016/5/14/chartex" xmlns:mc="http://schemas.openxmlformats.org/markup-compatibility/2006" xmlns:aink="http://schemas.microsoft.com/office/drawing/2016/ink" xmlns:am3d="http://schemas.microsoft.com/office/drawing/2017/model3d" xmlns:o="urn:schemas-microsoft-com:office:office" xmlns:r="http://schemas.openxmlformats.org/officeDocument/2006/relationships" xmlns:m="http://schemas.openxmlformats.org/officeDocument/2006/math" xmlns:v="urn:schemas-microsoft-com:vml" xmlns:wp14="http://schemas.microsoft.com/office/word/2010/wordprocessingDrawing" xmlns:wp="http://schemas.openxmlformats.org/drawingml/2006/wordprocessingDrawing" xmlns:w10="urn:schemas-microsoft-com:office:word" xmlns:w="http://schemas.openxmlformats.org/wordprocessingml/2006/main" xmlns:w14="http://schemas.microsoft.com/office/word/2010/wordml" xmlns:w15="http://schemas.microsoft.com/office/word/2012/wordml" xmlns:w16cex="http://schemas.microsoft.com/office/word/2018/wordml/cex" xmlns:w16cid="http://schemas.microsoft.com/office/word/2016/wordml/cid" xmlns:w16="http://schemas.microsoft.com/office/word/2018/wordml" xmlns:w16sdtdh="http://schemas.microsoft.com/office/word/2020/wordml/sdtdatahash" xmlns:w16se="http://schemas.microsoft.com/office/word/2015/wordml/symex" xmlns:wpg="http://schemas.microsoft.com/office/word/2010/wordprocessingGroup" xmlns:wpi="http://schemas.microsoft.com/office/word/2010/wordprocessingInk" xmlns:wne="http://schemas.microsoft.com/office/word/2006/wordml" xmlns:wps="http://schemas.microsoft.com/office/word/2010/wordprocessingShape" mc:Ignorable="w14 w15 w16se w16cid w16 w16cex w16sdtdh wp14">
+<w:endnotes xmlns:wpc="http://schemas.microsoft.com/office/word/2010/wordprocessingCanvas" xmlns:cx="http://schemas.microsoft.com/office/drawing/2014/chartex" xmlns:cx1="http://schemas.microsoft.com/office/drawing/2015/9/8/chartex" xmlns:cx2="http://schemas.microsoft.com/office/drawing/2015/10/21/chartex" xmlns:cx3="http://schemas.microsoft.com/office/drawing/2016/5/9/chartex" xmlns:cx4="http://schemas.microsoft.com/office/drawing/2016/5/10/chartex" xmlns:cx5="http://schemas.microsoft.com/office/drawing/2016/5/11/chartex" xmlns:cx6="http://schemas.microsoft.com/office/drawing/2016/5/12/chartex" xmlns:cx7="http://schemas.microsoft.com/office/drawing/2016/5/13/chartex" xmlns:cx8="http://schemas.microsoft.com/office/drawing/2016/5/14/chartex" xmlns:mc="http://schemas.openxmlformats.org/markup-compatibility/2006" xmlns:aink="http://schemas.microsoft.com/office/drawing/2016/ink" xmlns:am3d="http://schemas.microsoft.com/office/drawing/2017/model3d" xmlns:o="urn:schemas-microsoft-com:office:office" xmlns:oel="http://schemas.microsoft.com/office/2019/extlst" xmlns:r="http://schemas.openxmlformats.org/officeDocument/2006/relationships" xmlns:m="http://schemas.openxmlformats.org/officeDocument/2006/math" xmlns:v="urn:schemas-microsoft-com:vml" xmlns:wp14="http://schemas.microsoft.com/office/word/2010/wordprocessingDrawing" xmlns:wp="http://schemas.openxmlformats.org/drawingml/2006/wordprocessingDrawing" xmlns:w10="urn:schemas-microsoft-com:office:word" xmlns:w="http://schemas.openxmlformats.org/wordprocessingml/2006/main" xmlns:w14="http://schemas.microsoft.com/office/word/2010/wordml" xmlns:w15="http://schemas.microsoft.com/office/word/2012/wordml" xmlns:w16cex="http://schemas.microsoft.com/office/word/2018/wordml/cex" xmlns:w16cid="http://schemas.microsoft.com/office/word/2016/wordml/cid" xmlns:w16="http://schemas.microsoft.com/office/word/2018/wordml" xmlns:w16sdtdh="http://schemas.microsoft.com/office/word/2020/wordml/sdtdatahash" xmlns:w16se="http://schemas.microsoft.com/office/word/2015/wordml/symex" xmlns:wpg="http://schemas.microsoft.com/office/word/2010/wordprocessingGroup" xmlns:wpi="http://schemas.microsoft.com/office/word/2010/wordprocessingInk" xmlns:wne="http://schemas.microsoft.com/office/word/2006/wordml" xmlns:wps="http://schemas.microsoft.com/office/word/2010/wordprocessingShape" mc:Ignorable="w14 w15 w16se w16cid w16 w16cex w16sdtdh wp14">
   <w:endnote w:type="separator" w:id="-1">
     <w:p>
       <w:pPr>
@@ -6265,7 +6352,7 @@
 </file>
 
 <file path=word/footer1.xml><?xml version="1.0" encoding="utf-8"?>
-<w:ftr xmlns:wpc="http://schemas.microsoft.com/office/word/2010/wordprocessingCanvas" xmlns:cx="http://schemas.microsoft.com/office/drawing/2014/chartex" xmlns:cx1="http://schemas.microsoft.com/office/drawing/2015/9/8/chartex" xmlns:cx2="http://schemas.microsoft.com/office/drawing/2015/10/21/chartex" xmlns:cx3="http://schemas.microsoft.com/office/drawing/2016/5/9/chartex" xmlns:cx4="http://schemas.microsoft.com/office/drawing/2016/5/10/chartex" xmlns:cx5="http://schemas.microsoft.com/office/drawing/2016/5/11/chartex" xmlns:cx6="http://schemas.microsoft.com/office/drawing/2016/5/12/chartex" xmlns:cx7="http://schemas.microsoft.com/office/drawing/2016/5/13/chartex" xmlns:cx8="http://schemas.microsoft.com/office/drawing/2016/5/14/chartex" xmlns:mc="http://schemas.openxmlformats.org/markup-compatibility/2006" xmlns:aink="http://schemas.microsoft.com/office/drawing/2016/ink" xmlns:am3d="http://schemas.microsoft.com/office/drawing/2017/model3d" xmlns:o="urn:schemas-microsoft-com:office:office" xmlns:r="http://schemas.openxmlformats.org/officeDocument/2006/relationships" xmlns:m="http://schemas.openxmlformats.org/officeDocument/2006/math" xmlns:v="urn:schemas-microsoft-com:vml" xmlns:wp14="http://schemas.microsoft.com/office/word/2010/wordprocessingDrawing" xmlns:wp="http://schemas.openxmlformats.org/drawingml/2006/wordprocessingDrawing" xmlns:w10="urn:schemas-microsoft-com:office:word" xmlns:w="http://schemas.openxmlformats.org/wordprocessingml/2006/main" xmlns:w14="http://schemas.microsoft.com/office/word/2010/wordml" xmlns:w15="http://schemas.microsoft.com/office/word/2012/wordml" xmlns:w16cex="http://schemas.microsoft.com/office/word/2018/wordml/cex" xmlns:w16cid="http://schemas.microsoft.com/office/word/2016/wordml/cid" xmlns:w16="http://schemas.microsoft.com/office/word/2018/wordml" xmlns:w16sdtdh="http://schemas.microsoft.com/office/word/2020/wordml/sdtdatahash" xmlns:w16se="http://schemas.microsoft.com/office/word/2015/wordml/symex" xmlns:wpg="http://schemas.microsoft.com/office/word/2010/wordprocessingGroup" xmlns:wpi="http://schemas.microsoft.com/office/word/2010/wordprocessingInk" xmlns:wne="http://schemas.microsoft.com/office/word/2006/wordml" xmlns:wps="http://schemas.microsoft.com/office/word/2010/wordprocessingShape" mc:Ignorable="w14 w15 w16se w16cid w16 w16cex w16sdtdh wp14">
+<w:ftr xmlns:wpc="http://schemas.microsoft.com/office/word/2010/wordprocessingCanvas" xmlns:cx="http://schemas.microsoft.com/office/drawing/2014/chartex" xmlns:cx1="http://schemas.microsoft.com/office/drawing/2015/9/8/chartex" xmlns:cx2="http://schemas.microsoft.com/office/drawing/2015/10/21/chartex" xmlns:cx3="http://schemas.microsoft.com/office/drawing/2016/5/9/chartex" xmlns:cx4="http://schemas.microsoft.com/office/drawing/2016/5/10/chartex" xmlns:cx5="http://schemas.microsoft.com/office/drawing/2016/5/11/chartex" xmlns:cx6="http://schemas.microsoft.com/office/drawing/2016/5/12/chartex" xmlns:cx7="http://schemas.microsoft.com/office/drawing/2016/5/13/chartex" xmlns:cx8="http://schemas.microsoft.com/office/drawing/2016/5/14/chartex" xmlns:mc="http://schemas.openxmlformats.org/markup-compatibility/2006" xmlns:aink="http://schemas.microsoft.com/office/drawing/2016/ink" xmlns:am3d="http://schemas.microsoft.com/office/drawing/2017/model3d" xmlns:o="urn:schemas-microsoft-com:office:office" xmlns:oel="http://schemas.microsoft.com/office/2019/extlst" xmlns:r="http://schemas.openxmlformats.org/officeDocument/2006/relationships" xmlns:m="http://schemas.openxmlformats.org/officeDocument/2006/math" xmlns:v="urn:schemas-microsoft-com:vml" xmlns:wp14="http://schemas.microsoft.com/office/word/2010/wordprocessingDrawing" xmlns:wp="http://schemas.openxmlformats.org/drawingml/2006/wordprocessingDrawing" xmlns:w10="urn:schemas-microsoft-com:office:word" xmlns:w="http://schemas.openxmlformats.org/wordprocessingml/2006/main" xmlns:w14="http://schemas.microsoft.com/office/word/2010/wordml" xmlns:w15="http://schemas.microsoft.com/office/word/2012/wordml" xmlns:w16cex="http://schemas.microsoft.com/office/word/2018/wordml/cex" xmlns:w16cid="http://schemas.microsoft.com/office/word/2016/wordml/cid" xmlns:w16="http://schemas.microsoft.com/office/word/2018/wordml" xmlns:w16sdtdh="http://schemas.microsoft.com/office/word/2020/wordml/sdtdatahash" xmlns:w16se="http://schemas.microsoft.com/office/word/2015/wordml/symex" xmlns:wpg="http://schemas.microsoft.com/office/word/2010/wordprocessingGroup" xmlns:wpi="http://schemas.microsoft.com/office/word/2010/wordprocessingInk" xmlns:wne="http://schemas.microsoft.com/office/word/2006/wordml" xmlns:wps="http://schemas.microsoft.com/office/word/2010/wordprocessingShape" mc:Ignorable="w14 w15 w16se w16cid w16 w16cex w16sdtdh wp14">
   <w:sdt>
     <w:sdtPr>
       <w:rPr>
@@ -6277,6 +6364,11 @@
         <w:docPartUnique/>
       </w:docPartObj>
     </w:sdtPr>
+    <w:sdtEndPr>
+      <w:rPr>
+        <w:rStyle w:val="PageNumber"/>
+      </w:rPr>
+    </w:sdtEndPr>
     <w:sdtContent>
       <w:p>
         <w:pPr>
@@ -6333,7 +6425,7 @@
 </file>
 
 <file path=word/footer2.xml><?xml version="1.0" encoding="utf-8"?>
-<w:ftr xmlns:wpc="http://schemas.microsoft.com/office/word/2010/wordprocessingCanvas" xmlns:cx="http://schemas.microsoft.com/office/drawing/2014/chartex" xmlns:cx1="http://schemas.microsoft.com/office/drawing/2015/9/8/chartex" xmlns:cx2="http://schemas.microsoft.com/office/drawing/2015/10/21/chartex" xmlns:cx3="http://schemas.microsoft.com/office/drawing/2016/5/9/chartex" xmlns:cx4="http://schemas.microsoft.com/office/drawing/2016/5/10/chartex" xmlns:cx5="http://schemas.microsoft.com/office/drawing/2016/5/11/chartex" xmlns:cx6="http://schemas.microsoft.com/office/drawing/2016/5/12/chartex" xmlns:cx7="http://schemas.microsoft.com/office/drawing/2016/5/13/chartex" xmlns:cx8="http://schemas.microsoft.com/office/drawing/2016/5/14/chartex" xmlns:mc="http://schemas.openxmlformats.org/markup-compatibility/2006" xmlns:aink="http://schemas.microsoft.com/office/drawing/2016/ink" xmlns:am3d="http://schemas.microsoft.com/office/drawing/2017/model3d" xmlns:o="urn:schemas-microsoft-com:office:office" xmlns:r="http://schemas.openxmlformats.org/officeDocument/2006/relationships" xmlns:m="http://schemas.openxmlformats.org/officeDocument/2006/math" xmlns:v="urn:schemas-microsoft-com:vml" xmlns:wp14="http://schemas.microsoft.com/office/word/2010/wordprocessingDrawing" xmlns:wp="http://schemas.openxmlformats.org/drawingml/2006/wordprocessingDrawing" xmlns:w10="urn:schemas-microsoft-com:office:word" xmlns:w="http://schemas.openxmlformats.org/wordprocessingml/2006/main" xmlns:w14="http://schemas.microsoft.com/office/word/2010/wordml" xmlns:w15="http://schemas.microsoft.com/office/word/2012/wordml" xmlns:w16cex="http://schemas.microsoft.com/office/word/2018/wordml/cex" xmlns:w16cid="http://schemas.microsoft.com/office/word/2016/wordml/cid" xmlns:w16="http://schemas.microsoft.com/office/word/2018/wordml" xmlns:w16sdtdh="http://schemas.microsoft.com/office/word/2020/wordml/sdtdatahash" xmlns:w16se="http://schemas.microsoft.com/office/word/2015/wordml/symex" xmlns:wpg="http://schemas.microsoft.com/office/word/2010/wordprocessingGroup" xmlns:wpi="http://schemas.microsoft.com/office/word/2010/wordprocessingInk" xmlns:wne="http://schemas.microsoft.com/office/word/2006/wordml" xmlns:wps="http://schemas.microsoft.com/office/word/2010/wordprocessingShape" mc:Ignorable="w14 w15 w16se w16cid w16 w16cex w16sdtdh wp14">
+<w:ftr xmlns:wpc="http://schemas.microsoft.com/office/word/2010/wordprocessingCanvas" xmlns:cx="http://schemas.microsoft.com/office/drawing/2014/chartex" xmlns:cx1="http://schemas.microsoft.com/office/drawing/2015/9/8/chartex" xmlns:cx2="http://schemas.microsoft.com/office/drawing/2015/10/21/chartex" xmlns:cx3="http://schemas.microsoft.com/office/drawing/2016/5/9/chartex" xmlns:cx4="http://schemas.microsoft.com/office/drawing/2016/5/10/chartex" xmlns:cx5="http://schemas.microsoft.com/office/drawing/2016/5/11/chartex" xmlns:cx6="http://schemas.microsoft.com/office/drawing/2016/5/12/chartex" xmlns:cx7="http://schemas.microsoft.com/office/drawing/2016/5/13/chartex" xmlns:cx8="http://schemas.microsoft.com/office/drawing/2016/5/14/chartex" xmlns:mc="http://schemas.openxmlformats.org/markup-compatibility/2006" xmlns:aink="http://schemas.microsoft.com/office/drawing/2016/ink" xmlns:am3d="http://schemas.microsoft.com/office/drawing/2017/model3d" xmlns:o="urn:schemas-microsoft-com:office:office" xmlns:oel="http://schemas.microsoft.com/office/2019/extlst" xmlns:r="http://schemas.openxmlformats.org/officeDocument/2006/relationships" xmlns:m="http://schemas.openxmlformats.org/officeDocument/2006/math" xmlns:v="urn:schemas-microsoft-com:vml" xmlns:wp14="http://schemas.microsoft.com/office/word/2010/wordprocessingDrawing" xmlns:wp="http://schemas.openxmlformats.org/drawingml/2006/wordprocessingDrawing" xmlns:w10="urn:schemas-microsoft-com:office:word" xmlns:w="http://schemas.openxmlformats.org/wordprocessingml/2006/main" xmlns:w14="http://schemas.microsoft.com/office/word/2010/wordml" xmlns:w15="http://schemas.microsoft.com/office/word/2012/wordml" xmlns:w16cex="http://schemas.microsoft.com/office/word/2018/wordml/cex" xmlns:w16cid="http://schemas.microsoft.com/office/word/2016/wordml/cid" xmlns:w16="http://schemas.microsoft.com/office/word/2018/wordml" xmlns:w16sdtdh="http://schemas.microsoft.com/office/word/2020/wordml/sdtdatahash" xmlns:w16se="http://schemas.microsoft.com/office/word/2015/wordml/symex" xmlns:wpg="http://schemas.microsoft.com/office/word/2010/wordprocessingGroup" xmlns:wpi="http://schemas.microsoft.com/office/word/2010/wordprocessingInk" xmlns:wne="http://schemas.microsoft.com/office/word/2006/wordml" xmlns:wps="http://schemas.microsoft.com/office/word/2010/wordprocessingShape" mc:Ignorable="w14 w15 w16se w16cid w16 w16cex w16sdtdh wp14">
   <w:sdt>
     <w:sdtPr>
       <w:rPr>
@@ -6345,6 +6437,11 @@
         <w:docPartUnique/>
       </w:docPartObj>
     </w:sdtPr>
+    <w:sdtEndPr>
+      <w:rPr>
+        <w:rStyle w:val="PageNumber"/>
+      </w:rPr>
+    </w:sdtEndPr>
     <w:sdtContent>
       <w:p>
         <w:pPr>
@@ -6404,7 +6501,7 @@
 </file>
 
 <file path=word/footnotes.xml><?xml version="1.0" encoding="utf-8"?>
-<w:footnotes xmlns:wpc="http://schemas.microsoft.com/office/word/2010/wordprocessingCanvas" xmlns:cx="http://schemas.microsoft.com/office/drawing/2014/chartex" xmlns:cx1="http://schemas.microsoft.com/office/drawing/2015/9/8/chartex" xmlns:cx2="http://schemas.microsoft.com/office/drawing/2015/10/21/chartex" xmlns:cx3="http://schemas.microsoft.com/office/drawing/2016/5/9/chartex" xmlns:cx4="http://schemas.microsoft.com/office/drawing/2016/5/10/chartex" xmlns:cx5="http://schemas.microsoft.com/office/drawing/2016/5/11/chartex" xmlns:cx6="http://schemas.microsoft.com/office/drawing/2016/5/12/chartex" xmlns:cx7="http://schemas.microsoft.com/office/drawing/2016/5/13/chartex" xmlns:cx8="http://schemas.microsoft.com/office/drawing/2016/5/14/chartex" xmlns:mc="http://schemas.openxmlformats.org/markup-compatibility/2006" xmlns:aink="http://schemas.microsoft.com/office/drawing/2016/ink" xmlns:am3d="http://schemas.microsoft.com/office/drawing/2017/model3d" xmlns:o="urn:schemas-microsoft-com:office:office" xmlns:r="http://schemas.openxmlformats.org/officeDocument/2006/relationships" xmlns:m="http://schemas.openxmlformats.org/officeDocument/2006/math" xmlns:v="urn:schemas-microsoft-com:vml" xmlns:wp14="http://schemas.microsoft.com/office/word/2010/wordprocessingDrawing" xmlns:wp="http://schemas.openxmlformats.org/drawingml/2006/wordprocessingDrawing" xmlns:w10="urn:schemas-microsoft-com:office:word" xmlns:w="http://schemas.openxmlformats.org/wordprocessingml/2006/main" xmlns:w14="http://schemas.microsoft.com/office/word/2010/wordml" xmlns:w15="http://schemas.microsoft.com/office/word/2012/wordml" xmlns:w16cex="http://schemas.microsoft.com/office/word/2018/wordml/cex" xmlns:w16cid="http://schemas.microsoft.com/office/word/2016/wordml/cid" xmlns:w16="http://schemas.microsoft.com/office/word/2018/wordml" xmlns:w16sdtdh="http://schemas.microsoft.com/office/word/2020/wordml/sdtdatahash" xmlns:w16se="http://schemas.microsoft.com/office/word/2015/wordml/symex" xmlns:wpg="http://schemas.microsoft.com/office/word/2010/wordprocessingGroup" xmlns:wpi="http://schemas.microsoft.com/office/word/2010/wordprocessingInk" xmlns:wne="http://schemas.microsoft.com/office/word/2006/wordml" xmlns:wps="http://schemas.microsoft.com/office/word/2010/wordprocessingShape" mc:Ignorable="w14 w15 w16se w16cid w16 w16cex w16sdtdh wp14">
+<w:footnotes xmlns:wpc="http://schemas.microsoft.com/office/word/2010/wordprocessingCanvas" xmlns:cx="http://schemas.microsoft.com/office/drawing/2014/chartex" xmlns:cx1="http://schemas.microsoft.com/office/drawing/2015/9/8/chartex" xmlns:cx2="http://schemas.microsoft.com/office/drawing/2015/10/21/chartex" xmlns:cx3="http://schemas.microsoft.com/office/drawing/2016/5/9/chartex" xmlns:cx4="http://schemas.microsoft.com/office/drawing/2016/5/10/chartex" xmlns:cx5="http://schemas.microsoft.com/office/drawing/2016/5/11/chartex" xmlns:cx6="http://schemas.microsoft.com/office/drawing/2016/5/12/chartex" xmlns:cx7="http://schemas.microsoft.com/office/drawing/2016/5/13/chartex" xmlns:cx8="http://schemas.microsoft.com/office/drawing/2016/5/14/chartex" xmlns:mc="http://schemas.openxmlformats.org/markup-compatibility/2006" xmlns:aink="http://schemas.microsoft.com/office/drawing/2016/ink" xmlns:am3d="http://schemas.microsoft.com/office/drawing/2017/model3d" xmlns:o="urn:schemas-microsoft-com:office:office" xmlns:oel="http://schemas.microsoft.com/office/2019/extlst" xmlns:r="http://schemas.openxmlformats.org/officeDocument/2006/relationships" xmlns:m="http://schemas.openxmlformats.org/officeDocument/2006/math" xmlns:v="urn:schemas-microsoft-com:vml" xmlns:wp14="http://schemas.microsoft.com/office/word/2010/wordprocessingDrawing" xmlns:wp="http://schemas.openxmlformats.org/drawingml/2006/wordprocessingDrawing" xmlns:w10="urn:schemas-microsoft-com:office:word" xmlns:w="http://schemas.openxmlformats.org/wordprocessingml/2006/main" xmlns:w14="http://schemas.microsoft.com/office/word/2010/wordml" xmlns:w15="http://schemas.microsoft.com/office/word/2012/wordml" xmlns:w16cex="http://schemas.microsoft.com/office/word/2018/wordml/cex" xmlns:w16cid="http://schemas.microsoft.com/office/word/2016/wordml/cid" xmlns:w16="http://schemas.microsoft.com/office/word/2018/wordml" xmlns:w16sdtdh="http://schemas.microsoft.com/office/word/2020/wordml/sdtdatahash" xmlns:w16se="http://schemas.microsoft.com/office/word/2015/wordml/symex" xmlns:wpg="http://schemas.microsoft.com/office/word/2010/wordprocessingGroup" xmlns:wpi="http://schemas.microsoft.com/office/word/2010/wordprocessingInk" xmlns:wne="http://schemas.microsoft.com/office/word/2006/wordml" xmlns:wps="http://schemas.microsoft.com/office/word/2010/wordprocessingShape" mc:Ignorable="w14 w15 w16se w16cid w16 w16cex w16sdtdh wp14">
   <w:footnote w:type="separator" w:id="-1">
     <w:p>
       <w:r>
@@ -6423,7 +6520,7 @@
 </file>
 
 <file path=word/numbering.xml><?xml version="1.0" encoding="utf-8"?>
-<w:numbering xmlns:wpc="http://schemas.microsoft.com/office/word/2010/wordprocessingCanvas" xmlns:cx="http://schemas.microsoft.com/office/drawing/2014/chartex" xmlns:cx1="http://schemas.microsoft.com/office/drawing/2015/9/8/chartex" xmlns:cx2="http://schemas.microsoft.com/office/drawing/2015/10/21/chartex" xmlns:cx3="http://schemas.microsoft.com/office/drawing/2016/5/9/chartex" xmlns:cx4="http://schemas.microsoft.com/office/drawing/2016/5/10/chartex" xmlns:cx5="http://schemas.microsoft.com/office/drawing/2016/5/11/chartex" xmlns:cx6="http://schemas.microsoft.com/office/drawing/2016/5/12/chartex" xmlns:cx7="http://schemas.microsoft.com/office/drawing/2016/5/13/chartex" xmlns:cx8="http://schemas.microsoft.com/office/drawing/2016/5/14/chartex" xmlns:mc="http://schemas.openxmlformats.org/markup-compatibility/2006" xmlns:aink="http://schemas.microsoft.com/office/drawing/2016/ink" xmlns:am3d="http://schemas.microsoft.com/office/drawing/2017/model3d" xmlns:o="urn:schemas-microsoft-com:office:office" xmlns:r="http://schemas.openxmlformats.org/officeDocument/2006/relationships" xmlns:m="http://schemas.openxmlformats.org/officeDocument/2006/math" xmlns:v="urn:schemas-microsoft-com:vml" xmlns:wp14="http://schemas.microsoft.com/office/word/2010/wordprocessingDrawing" xmlns:wp="http://schemas.openxmlformats.org/drawingml/2006/wordprocessingDrawing" xmlns:w10="urn:schemas-microsoft-com:office:word" xmlns:w="http://schemas.openxmlformats.org/wordprocessingml/2006/main" xmlns:w14="http://schemas.microsoft.com/office/word/2010/wordml" xmlns:w15="http://schemas.microsoft.com/office/word/2012/wordml" xmlns:w16cex="http://schemas.microsoft.com/office/word/2018/wordml/cex" xmlns:w16cid="http://schemas.microsoft.com/office/word/2016/wordml/cid" xmlns:w16="http://schemas.microsoft.com/office/word/2018/wordml" xmlns:w16sdtdh="http://schemas.microsoft.com/office/word/2020/wordml/sdtdatahash" xmlns:w16se="http://schemas.microsoft.com/office/word/2015/wordml/symex" xmlns:wpg="http://schemas.microsoft.com/office/word/2010/wordprocessingGroup" xmlns:wpi="http://schemas.microsoft.com/office/word/2010/wordprocessingInk" xmlns:wne="http://schemas.microsoft.com/office/word/2006/wordml" xmlns:wps="http://schemas.microsoft.com/office/word/2010/wordprocessingShape" mc:Ignorable="w14 w15 w16se w16cid w16 w16cex w16sdtdh wp14">
+<w:numbering xmlns:wpc="http://schemas.microsoft.com/office/word/2010/wordprocessingCanvas" xmlns:cx="http://schemas.microsoft.com/office/drawing/2014/chartex" xmlns:cx1="http://schemas.microsoft.com/office/drawing/2015/9/8/chartex" xmlns:cx2="http://schemas.microsoft.com/office/drawing/2015/10/21/chartex" xmlns:cx3="http://schemas.microsoft.com/office/drawing/2016/5/9/chartex" xmlns:cx4="http://schemas.microsoft.com/office/drawing/2016/5/10/chartex" xmlns:cx5="http://schemas.microsoft.com/office/drawing/2016/5/11/chartex" xmlns:cx6="http://schemas.microsoft.com/office/drawing/2016/5/12/chartex" xmlns:cx7="http://schemas.microsoft.com/office/drawing/2016/5/13/chartex" xmlns:cx8="http://schemas.microsoft.com/office/drawing/2016/5/14/chartex" xmlns:mc="http://schemas.openxmlformats.org/markup-compatibility/2006" xmlns:aink="http://schemas.microsoft.com/office/drawing/2016/ink" xmlns:am3d="http://schemas.microsoft.com/office/drawing/2017/model3d" xmlns:o="urn:schemas-microsoft-com:office:office" xmlns:oel="http://schemas.microsoft.com/office/2019/extlst" xmlns:r="http://schemas.openxmlformats.org/officeDocument/2006/relationships" xmlns:m="http://schemas.openxmlformats.org/officeDocument/2006/math" xmlns:v="urn:schemas-microsoft-com:vml" xmlns:wp14="http://schemas.microsoft.com/office/word/2010/wordprocessingDrawing" xmlns:wp="http://schemas.openxmlformats.org/drawingml/2006/wordprocessingDrawing" xmlns:w10="urn:schemas-microsoft-com:office:word" xmlns:w="http://schemas.openxmlformats.org/wordprocessingml/2006/main" xmlns:w14="http://schemas.microsoft.com/office/word/2010/wordml" xmlns:w15="http://schemas.microsoft.com/office/word/2012/wordml" xmlns:w16cex="http://schemas.microsoft.com/office/word/2018/wordml/cex" xmlns:w16cid="http://schemas.microsoft.com/office/word/2016/wordml/cid" xmlns:w16="http://schemas.microsoft.com/office/word/2018/wordml" xmlns:w16sdtdh="http://schemas.microsoft.com/office/word/2020/wordml/sdtdatahash" xmlns:w16se="http://schemas.microsoft.com/office/word/2015/wordml/symex" xmlns:wpg="http://schemas.microsoft.com/office/word/2010/wordprocessingGroup" xmlns:wpi="http://schemas.microsoft.com/office/word/2010/wordprocessingInk" xmlns:wne="http://schemas.microsoft.com/office/word/2006/wordml" xmlns:wps="http://schemas.microsoft.com/office/word/2010/wordprocessingShape" mc:Ignorable="w14 w15 w16se w16cid w16 w16cex w16sdtdh wp14">
   <w:abstractNum w:abstractNumId="0" w15:restartNumberingAfterBreak="0">
     <w:nsid w:val="810381D9"/>
     <w:multiLevelType w:val="multilevel"/>
@@ -7389,86 +7486,86 @@
       </w:pPr>
     </w:lvl>
   </w:abstractNum>
-  <w:num w:numId="1">
+  <w:num w:numId="1" w16cid:durableId="262423659">
     <w:abstractNumId w:val="1"/>
   </w:num>
-  <w:num w:numId="2">
+  <w:num w:numId="2" w16cid:durableId="1825049193">
     <w:abstractNumId w:val="0"/>
   </w:num>
-  <w:num w:numId="3">
+  <w:num w:numId="3" w16cid:durableId="373695480">
     <w:abstractNumId w:val="16"/>
   </w:num>
-  <w:num w:numId="4">
+  <w:num w:numId="4" w16cid:durableId="1919749478">
     <w:abstractNumId w:val="16"/>
   </w:num>
-  <w:num w:numId="5">
+  <w:num w:numId="5" w16cid:durableId="1005285177">
     <w:abstractNumId w:val="16"/>
   </w:num>
-  <w:num w:numId="6">
+  <w:num w:numId="6" w16cid:durableId="1653561451">
     <w:abstractNumId w:val="16"/>
   </w:num>
-  <w:num w:numId="7">
+  <w:num w:numId="7" w16cid:durableId="244342463">
     <w:abstractNumId w:val="16"/>
   </w:num>
-  <w:num w:numId="8">
+  <w:num w:numId="8" w16cid:durableId="1576547302">
     <w:abstractNumId w:val="16"/>
   </w:num>
-  <w:num w:numId="9">
+  <w:num w:numId="9" w16cid:durableId="592976577">
     <w:abstractNumId w:val="13"/>
   </w:num>
-  <w:num w:numId="10">
+  <w:num w:numId="10" w16cid:durableId="587006192">
     <w:abstractNumId w:val="14"/>
   </w:num>
-  <w:num w:numId="11">
+  <w:num w:numId="11" w16cid:durableId="1769235624">
     <w:abstractNumId w:val="14"/>
   </w:num>
-  <w:num w:numId="12">
+  <w:num w:numId="12" w16cid:durableId="47918536">
     <w:abstractNumId w:val="11"/>
   </w:num>
-  <w:num w:numId="13">
+  <w:num w:numId="13" w16cid:durableId="1217475940">
     <w:abstractNumId w:val="9"/>
   </w:num>
-  <w:num w:numId="14">
+  <w:num w:numId="14" w16cid:durableId="535587503">
     <w:abstractNumId w:val="8"/>
   </w:num>
-  <w:num w:numId="15">
+  <w:num w:numId="15" w16cid:durableId="222258431">
     <w:abstractNumId w:val="7"/>
   </w:num>
-  <w:num w:numId="16">
+  <w:num w:numId="16" w16cid:durableId="667906785">
     <w:abstractNumId w:val="6"/>
   </w:num>
-  <w:num w:numId="17">
+  <w:num w:numId="17" w16cid:durableId="401833977">
     <w:abstractNumId w:val="10"/>
   </w:num>
-  <w:num w:numId="18">
+  <w:num w:numId="18" w16cid:durableId="828785541">
     <w:abstractNumId w:val="5"/>
   </w:num>
-  <w:num w:numId="19">
+  <w:num w:numId="19" w16cid:durableId="661811797">
     <w:abstractNumId w:val="4"/>
   </w:num>
-  <w:num w:numId="20">
+  <w:num w:numId="20" w16cid:durableId="1029061462">
     <w:abstractNumId w:val="3"/>
   </w:num>
-  <w:num w:numId="21">
+  <w:num w:numId="21" w16cid:durableId="930044796">
     <w:abstractNumId w:val="2"/>
   </w:num>
-  <w:num w:numId="22">
+  <w:num w:numId="22" w16cid:durableId="2082945045">
     <w:abstractNumId w:val="17"/>
   </w:num>
-  <w:num w:numId="23">
+  <w:num w:numId="23" w16cid:durableId="777062271">
     <w:abstractNumId w:val="12"/>
   </w:num>
-  <w:num w:numId="24">
+  <w:num w:numId="24" w16cid:durableId="1429889949">
     <w:abstractNumId w:val="14"/>
   </w:num>
-  <w:num w:numId="25">
+  <w:num w:numId="25" w16cid:durableId="8289754">
     <w:abstractNumId w:val="15"/>
   </w:num>
 </w:numbering>
 </file>
 
 <file path=word/people.xml><?xml version="1.0" encoding="utf-8"?>
-<w15:people xmlns:wpc="http://schemas.microsoft.com/office/word/2010/wordprocessingCanvas" xmlns:cx="http://schemas.microsoft.com/office/drawing/2014/chartex" xmlns:cx1="http://schemas.microsoft.com/office/drawing/2015/9/8/chartex" xmlns:cx2="http://schemas.microsoft.com/office/drawing/2015/10/21/chartex" xmlns:cx3="http://schemas.microsoft.com/office/drawing/2016/5/9/chartex" xmlns:cx4="http://schemas.microsoft.com/office/drawing/2016/5/10/chartex" xmlns:cx5="http://schemas.microsoft.com/office/drawing/2016/5/11/chartex" xmlns:cx6="http://schemas.microsoft.com/office/drawing/2016/5/12/chartex" xmlns:cx7="http://schemas.microsoft.com/office/drawing/2016/5/13/chartex" xmlns:cx8="http://schemas.microsoft.com/office/drawing/2016/5/14/chartex" xmlns:mc="http://schemas.openxmlformats.org/markup-compatibility/2006" xmlns:aink="http://schemas.microsoft.com/office/drawing/2016/ink" xmlns:am3d="http://schemas.microsoft.com/office/drawing/2017/model3d" xmlns:o="urn:schemas-microsoft-com:office:office" xmlns:r="http://schemas.openxmlformats.org/officeDocument/2006/relationships" xmlns:m="http://schemas.openxmlformats.org/officeDocument/2006/math" xmlns:v="urn:schemas-microsoft-com:vml" xmlns:wp14="http://schemas.microsoft.com/office/word/2010/wordprocessingDrawing" xmlns:wp="http://schemas.openxmlformats.org/drawingml/2006/wordprocessingDrawing" xmlns:w10="urn:schemas-microsoft-com:office:word" xmlns:w="http://schemas.openxmlformats.org/wordprocessingml/2006/main" xmlns:w14="http://schemas.microsoft.com/office/word/2010/wordml" xmlns:w15="http://schemas.microsoft.com/office/word/2012/wordml" xmlns:w16cex="http://schemas.microsoft.com/office/word/2018/wordml/cex" xmlns:w16cid="http://schemas.microsoft.com/office/word/2016/wordml/cid" xmlns:w16="http://schemas.microsoft.com/office/word/2018/wordml" xmlns:w16sdtdh="http://schemas.microsoft.com/office/word/2020/wordml/sdtdatahash" xmlns:w16se="http://schemas.microsoft.com/office/word/2015/wordml/symex" xmlns:wpg="http://schemas.microsoft.com/office/word/2010/wordprocessingGroup" xmlns:wpi="http://schemas.microsoft.com/office/word/2010/wordprocessingInk" xmlns:wne="http://schemas.microsoft.com/office/word/2006/wordml" xmlns:wps="http://schemas.microsoft.com/office/word/2010/wordprocessingShape" mc:Ignorable="w14 w15 w16se w16cid w16 w16cex w16sdtdh wp14">
+<w15:people xmlns:wpc="http://schemas.microsoft.com/office/word/2010/wordprocessingCanvas" xmlns:cx="http://schemas.microsoft.com/office/drawing/2014/chartex" xmlns:cx1="http://schemas.microsoft.com/office/drawing/2015/9/8/chartex" xmlns:cx2="http://schemas.microsoft.com/office/drawing/2015/10/21/chartex" xmlns:cx3="http://schemas.microsoft.com/office/drawing/2016/5/9/chartex" xmlns:cx4="http://schemas.microsoft.com/office/drawing/2016/5/10/chartex" xmlns:cx5="http://schemas.microsoft.com/office/drawing/2016/5/11/chartex" xmlns:cx6="http://schemas.microsoft.com/office/drawing/2016/5/12/chartex" xmlns:cx7="http://schemas.microsoft.com/office/drawing/2016/5/13/chartex" xmlns:cx8="http://schemas.microsoft.com/office/drawing/2016/5/14/chartex" xmlns:mc="http://schemas.openxmlformats.org/markup-compatibility/2006" xmlns:aink="http://schemas.microsoft.com/office/drawing/2016/ink" xmlns:am3d="http://schemas.microsoft.com/office/drawing/2017/model3d" xmlns:o="urn:schemas-microsoft-com:office:office" xmlns:oel="http://schemas.microsoft.com/office/2019/extlst" xmlns:r="http://schemas.openxmlformats.org/officeDocument/2006/relationships" xmlns:m="http://schemas.openxmlformats.org/officeDocument/2006/math" xmlns:v="urn:schemas-microsoft-com:vml" xmlns:wp14="http://schemas.microsoft.com/office/word/2010/wordprocessingDrawing" xmlns:wp="http://schemas.openxmlformats.org/drawingml/2006/wordprocessingDrawing" xmlns:w10="urn:schemas-microsoft-com:office:word" xmlns:w="http://schemas.openxmlformats.org/wordprocessingml/2006/main" xmlns:w14="http://schemas.microsoft.com/office/word/2010/wordml" xmlns:w15="http://schemas.microsoft.com/office/word/2012/wordml" xmlns:w16cex="http://schemas.microsoft.com/office/word/2018/wordml/cex" xmlns:w16cid="http://schemas.microsoft.com/office/word/2016/wordml/cid" xmlns:w16="http://schemas.microsoft.com/office/word/2018/wordml" xmlns:w16sdtdh="http://schemas.microsoft.com/office/word/2020/wordml/sdtdatahash" xmlns:w16se="http://schemas.microsoft.com/office/word/2015/wordml/symex" xmlns:wpg="http://schemas.microsoft.com/office/word/2010/wordprocessingGroup" xmlns:wpi="http://schemas.microsoft.com/office/word/2010/wordprocessingInk" xmlns:wne="http://schemas.microsoft.com/office/word/2006/wordml" xmlns:wps="http://schemas.microsoft.com/office/word/2010/wordprocessingShape" mc:Ignorable="w14 w15 w16se w16cid w16 w16cex w16sdtdh wp14">
   <w15:person w15:author="Aliya Amirova">
     <w15:presenceInfo w15:providerId="None" w15:userId="Aliya Amirova"/>
   </w15:person>
@@ -8801,6 +8898,33 @@
       <w:spacing w:after="0"/>
     </w:pPr>
   </w:style>
+  <w:style w:type="paragraph" w:customStyle="1" w:styleId="Default">
+    <w:name w:val="Default"/>
+    <w:rsid w:val="00224DDB"/>
+    <w:pPr>
+      <w:autoSpaceDE w:val="0"/>
+      <w:autoSpaceDN w:val="0"/>
+      <w:adjustRightInd w:val="0"/>
+      <w:spacing w:after="0"/>
+    </w:pPr>
+    <w:rPr>
+      <w:rFonts w:ascii="Times New Roman" w:hAnsi="Times New Roman" w:cs="Times New Roman"/>
+      <w:color w:val="000000"/>
+      <w:lang w:val="en-GB"/>
+    </w:rPr>
+  </w:style>
+  <w:style w:type="character" w:styleId="UnresolvedMention">
+    <w:name w:val="Unresolved Mention"/>
+    <w:basedOn w:val="DefaultParagraphFont"/>
+    <w:uiPriority w:val="99"/>
+    <w:semiHidden/>
+    <w:unhideWhenUsed/>
+    <w:rsid w:val="005549A0"/>
+    <w:rPr>
+      <w:color w:val="605E5C"/>
+      <w:shd w:val="clear" w:color="auto" w:fill="E1DFDD"/>
+    </w:rPr>
+  </w:style>
 </w:styles>
 </file>
 

</xml_diff>